<commit_message>
Upload most recent file from drive
</commit_message>
<xml_diff>
--- a/A4a & A3a Initial Project Proposal & Associated Docs/(2nd Draft) A4a - Initial Project Proposal (with revised section 2).docx
+++ b/A4a & A3a Initial Project Proposal & Associated Docs/(2nd Draft) A4a - Initial Project Proposal (with revised section 2).docx
@@ -841,9 +841,16 @@
               </w:rPr>
               <w:t xml:space="preserve">3.2. Real-Time Traffic Management and Dynamic Reconfiguration</w:t>
               <w:tab/>
-              <w:t xml:space="preserve">3</w:t>
             </w:r>
           </w:hyperlink>
+          <w:r>
+            <w:rPr>
+              <w:sz w:val="22"/>
+              <w:szCs w:val="22"/>
+              <w:rtl w:val="0"/>
+            </w:rPr>
+            <w:t xml:space="preserve">4</w:t>
+          </w:r>
           <w:r>
             <w:rPr>
               <w:rtl w:val="0"/>
@@ -873,9 +880,16 @@
               </w:rPr>
               <w:t xml:space="preserve">3.3. Scalability &amp; Flexibility</w:t>
               <w:tab/>
-              <w:t xml:space="preserve">3</w:t>
             </w:r>
           </w:hyperlink>
+          <w:r>
+            <w:rPr>
+              <w:sz w:val="22"/>
+              <w:szCs w:val="22"/>
+              <w:rtl w:val="0"/>
+            </w:rPr>
+            <w:t xml:space="preserve">4</w:t>
+          </w:r>
           <w:r>
             <w:rPr>
               <w:rtl w:val="0"/>
@@ -1113,45 +1127,26 @@
               <w:rtl w:val="0"/>
             </w:rPr>
           </w:r>
-        </w:p>
-        <w:p>
-          <w:pPr>
-            <w:widowControl w:val="0"/>
-            <w:tabs>
-              <w:tab w:val="right" w:leader="none" w:pos="12000"/>
-            </w:tabs>
-            <w:spacing w:before="60" w:line="240" w:lineRule="auto"/>
-            <w:ind w:left="360" w:firstLine="0"/>
-            <w:rPr>
-              <w:color w:val="000000"/>
-              <w:sz w:val="22"/>
-              <w:szCs w:val="22"/>
-            </w:rPr>
-          </w:pPr>
-          <w:hyperlink w:anchor="_heading=h.1ksv4uv">
-            <w:r>
-              <w:rPr>
-                <w:color w:val="000000"/>
-                <w:sz w:val="22"/>
-                <w:szCs w:val="22"/>
-                <w:rtl w:val="0"/>
-              </w:rPr>
-              <w:t xml:space="preserve">5.3. Testing and Evaluation</w:t>
-              <w:tab/>
-              <w:t xml:space="preserve">5</w:t>
-            </w:r>
-          </w:hyperlink>
-          <w:r>
-            <w:rPr>
-              <w:rtl w:val="0"/>
-            </w:rPr>
-          </w:r>
           <w:r>
             <w:fldChar w:fldCharType="end"/>
           </w:r>
         </w:p>
       </w:sdtContent>
     </w:sdt>
+    <w:p>
+      <w:pPr>
+        <w:spacing w:line="240" w:lineRule="auto"/>
+        <w:ind w:left="0" w:firstLine="0"/>
+        <w:rPr>
+          <w:rFonts w:ascii="Times New Roman" w:cs="Times New Roman" w:eastAsia="Times New Roman" w:hAnsi="Times New Roman"/>
+        </w:rPr>
+      </w:pPr>
+      <w:r>
+        <w:rPr>
+          <w:rtl w:val="0"/>
+        </w:rPr>
+      </w:r>
+    </w:p>
     <w:p>
       <w:pPr>
         <w:spacing w:line="240" w:lineRule="auto"/>
@@ -1522,7 +1517,7 @@
           <w:rFonts w:ascii="Times New Roman" w:cs="Times New Roman" w:eastAsia="Times New Roman" w:hAnsi="Times New Roman"/>
           <w:rtl w:val="0"/>
         </w:rPr>
-        <w:t xml:space="preserve">The goal of this project is to advance research into cloud-based network telemetry infrastructure by designing and developing a prototype load balancer. This load balancer will dynamically adjust traffic paths based on real-time network conditions to increase data throughput and reduce congestion. Integrated with existing SDN architecture, it will continuously monitor traffic paths, utilizing telemetry data to identify performance issues and implement dynamic traffic flow adjustments to enhance scalability and overall network efficiency.</w:t>
+        <w:t xml:space="preserve">The goal of this project is to advance research into cloud-based network telemetry infrastructure by designing and developing a prototype load balancer. This prototype will act as a load balancer by dynamically adjusting traffic paths based on real-time network conditions to increase data throughput and reduce congestion. Integrated with existing SDN architecture, it will continuously monitor traffic paths, utilizing telemetry data to identify performance issues and implement dynamic traffic flow adjustments to enhance scalability and overall network efficiency.</w:t>
       </w:r>
     </w:p>
     <w:p>
@@ -1564,20 +1559,6 @@
     </w:p>
     <w:p>
       <w:pPr>
-        <w:spacing w:line="240" w:lineRule="auto"/>
-        <w:ind w:left="720" w:firstLine="0"/>
-        <w:rPr>
-          <w:rFonts w:ascii="Times New Roman" w:cs="Times New Roman" w:eastAsia="Times New Roman" w:hAnsi="Times New Roman"/>
-        </w:rPr>
-      </w:pPr>
-      <w:r>
-        <w:rPr>
-          <w:rtl w:val="0"/>
-        </w:rPr>
-      </w:r>
-    </w:p>
-    <w:p>
-      <w:pPr>
         <w:pStyle w:val="Heading1"/>
         <w:keepLines w:val="0"/>
         <w:numPr>
@@ -1631,7 +1612,49 @@
           <w:rFonts w:ascii="Times New Roman" w:cs="Times New Roman" w:eastAsia="Times New Roman" w:hAnsi="Times New Roman"/>
           <w:rtl w:val="0"/>
         </w:rPr>
-        <w:t xml:space="preserve">The primary contribution of this project is the creation of a dynamic load balancer that integrates SDN and Kafka technologies. This addresses a gap in the market for network management by enabling real-time traffic management without the need for costly proprietary software or manual intervention. By leveraging Kafka’s real-time data streaming capabilities, which provide continuous updates on network traffic and resource usage, the load balancer enhances decision-making and traffic optimization.</w:t>
+        <w:t xml:space="preserve">The primary contribution of this project is the creation of a dynamic load balancing prototype that integrates SDN and Kafka technologies. This addresses a gap in the market for network management by enabling real-time traffic management without the need for costly proprietary software or manual intervention. By leveraging Kafka’s real-time data streaming capabilities, which provide continuous updates on network traffic and resource usage, this load balancer prototype will enhance decision-making and traffic optimization.</w:t>
+      </w:r>
+    </w:p>
+    <w:p>
+      <w:pPr>
+        <w:spacing w:line="240" w:lineRule="auto"/>
+        <w:ind w:left="720" w:firstLine="0"/>
+        <w:rPr>
+          <w:rFonts w:ascii="Times New Roman" w:cs="Times New Roman" w:eastAsia="Times New Roman" w:hAnsi="Times New Roman"/>
+        </w:rPr>
+      </w:pPr>
+      <w:r>
+        <w:rPr>
+          <w:rtl w:val="0"/>
+        </w:rPr>
+      </w:r>
+    </w:p>
+    <w:p>
+      <w:pPr>
+        <w:spacing w:line="240" w:lineRule="auto"/>
+        <w:ind w:left="0" w:firstLine="0"/>
+        <w:rPr>
+          <w:rFonts w:ascii="Times New Roman" w:cs="Times New Roman" w:eastAsia="Times New Roman" w:hAnsi="Times New Roman"/>
+        </w:rPr>
+      </w:pPr>
+      <w:r>
+        <w:rPr>
+          <w:rtl w:val="0"/>
+        </w:rPr>
+      </w:r>
+    </w:p>
+    <w:p>
+      <w:pPr>
+        <w:spacing w:line="240" w:lineRule="auto"/>
+        <w:ind w:left="0" w:firstLine="0"/>
+        <w:rPr>
+          <w:rFonts w:ascii="Times New Roman" w:cs="Times New Roman" w:eastAsia="Times New Roman" w:hAnsi="Times New Roman"/>
+        </w:rPr>
+      </w:pPr>
+      <w:r>
+        <w:rPr>
+          <w:rtl w:val="0"/>
+        </w:rPr>
       </w:r>
     </w:p>
     <w:p>
@@ -1668,7 +1691,7 @@
           <w:rFonts w:ascii="Times New Roman" w:cs="Times New Roman" w:eastAsia="Times New Roman" w:hAnsi="Times New Roman"/>
           <w:rtl w:val="0"/>
         </w:rPr>
-        <w:t xml:space="preserve">Current off-the-shelf solutions often lack scalability and flexibility, struggling to manage real-time traffic effectively. By integrating SDN's centralized control with Kafka's streaming features, this load balancer will dynamically adjust traffic paths based on live network conditions, reducing latency and ensuring efficient resource allocation. The combination of these technologies allows for dynamic reconfiguration of the network, ensuring the system can adapt in real-time to optimize performance.</w:t>
+        <w:t xml:space="preserve">Current off-the-shelf solutions often lack scalability and flexibility, struggling to manage real-time traffic effectively. By integrating SDN's centralized control with Kafka's streaming features, this load balancer will dynamically adjust traffic paths to ensure the traffic strengths on each link are as close as possible, based on live traffic flow rate feedback. This will reduce latency and ensure efficient resource allocation. The combination of these technologies allows for dynamic reconfiguration of the network, ensuring the system can adapt in real-time to optimize performance.</w:t>
       </w:r>
     </w:p>
     <w:p>
@@ -1705,7 +1728,7 @@
           <w:rFonts w:ascii="Times New Roman" w:cs="Times New Roman" w:eastAsia="Times New Roman" w:hAnsi="Times New Roman"/>
           <w:rtl w:val="0"/>
         </w:rPr>
-        <w:t xml:space="preserve">The integration of SDN and Kafka offers a scalable and flexible load balancing solution that can be applied across a range of environments, from small business networks to large-scale cloud systems. Unlike proprietary load balancers, this open-source solution can be customized with specific algorithms tailored to unique network demands, providing a cost-effective alternative for businesses seeking adaptive traffic management.</w:t>
+        <w:t xml:space="preserve">The integration of SDN and Kafka provides a highly scalable and flexible solution that can be applied across various environments, from small business networks to large-scale cloud systems. While our load balancer prototype may not include the advanced algorithms or security features of a full-scale commercial solution, it still offers significant improvements in network efficiency by balancing the traffic strengths on each link. Additionally, its adaptability makes it a viable, cost-effective option. Unlike proprietary load balancers, this open-source solution can be easily customized with specific algorithms to meet unique network requirements, allowing it to be tailored for different scenarios and evolving traffic management needs.</w:t>
       </w:r>
     </w:p>
     <w:p>
@@ -1779,7 +1802,63 @@
           <w:rFonts w:ascii="Times New Roman" w:cs="Times New Roman" w:eastAsia="Times New Roman" w:hAnsi="Times New Roman"/>
           <w:rtl w:val="0"/>
         </w:rPr>
-        <w:t xml:space="preserve">The successful implementation of this project offers environmental, social, and economic benefits while advancing network management technology. Dynamic load balancing improves resource efficiency, reducing energy consumption and operational costs by minimizing the waste caused by idle or overloaded servers, aligning with green computing principles. Socially, the load balancer can enhance the reliability of critical infrastructure, including emergency response systems and hospitals, ensuring these networks remain operational during high demand. Economically, the open-source solution makes advanced network management accessible to small and medium-sized enterprises (SMEs), enabling them to scale efficiently without costly proprietary software. This project contributes to the current state of the art by offering a scalable, real-time load balancing solution that optimizes performance in distributed networks, providing a cost-effective alternative to existing proprietary systems for cloud-based architectures.</w:t>
+        <w:t xml:space="preserve">The successful implementation of this project offers environmental, social, and economic benefits while advancing network management technology. Dynamic load balancing improves resource efficiency, reducing energy consumption and operational costs by minimizing the waste caused by idle or overloaded servers, aligning with green computing principles. Socially, the load balancer can enhance the reliability of critical infrastructure, including emergency response systems and hospitals, ensuring these networks remain operational during high demand. Economically, this open-source prototype solution makes advanced network management accessible to small and medium-sized enterprises (SMEs), enabling them to scale efficiently without costly proprietary software. This project contributes to the current state of the art by offering a scalable, real-time load balancing solution that optimizes performance in distributed networks, providing a cost-effective alternative to existing proprietary systems for cloud-based architectures.</w:t>
+      </w:r>
+    </w:p>
+    <w:p>
+      <w:pPr>
+        <w:spacing w:line="240" w:lineRule="auto"/>
+        <w:ind w:left="720" w:firstLine="0"/>
+        <w:rPr>
+          <w:rFonts w:ascii="Times New Roman" w:cs="Times New Roman" w:eastAsia="Times New Roman" w:hAnsi="Times New Roman"/>
+        </w:rPr>
+      </w:pPr>
+      <w:r>
+        <w:rPr>
+          <w:rtl w:val="0"/>
+        </w:rPr>
+      </w:r>
+    </w:p>
+    <w:p>
+      <w:pPr>
+        <w:spacing w:line="240" w:lineRule="auto"/>
+        <w:ind w:left="720" w:firstLine="0"/>
+        <w:rPr>
+          <w:rFonts w:ascii="Times New Roman" w:cs="Times New Roman" w:eastAsia="Times New Roman" w:hAnsi="Times New Roman"/>
+        </w:rPr>
+      </w:pPr>
+      <w:r>
+        <w:rPr>
+          <w:rtl w:val="0"/>
+        </w:rPr>
+      </w:r>
+    </w:p>
+    <w:p>
+      <w:pPr>
+        <w:spacing w:line="240" w:lineRule="auto"/>
+        <w:ind w:left="720" w:firstLine="0"/>
+        <w:rPr>
+          <w:rFonts w:ascii="Times New Roman" w:cs="Times New Roman" w:eastAsia="Times New Roman" w:hAnsi="Times New Roman"/>
+        </w:rPr>
+      </w:pPr>
+      <w:r>
+        <w:rPr>
+          <w:rtl w:val="0"/>
+        </w:rPr>
+      </w:r>
+    </w:p>
+    <w:p>
+      <w:pPr>
+        <w:spacing w:line="240" w:lineRule="auto"/>
+        <w:ind w:left="0" w:firstLine="0"/>
+        <w:rPr>
+          <w:rFonts w:ascii="Times New Roman" w:cs="Times New Roman" w:eastAsia="Times New Roman" w:hAnsi="Times New Roman"/>
+        </w:rPr>
+      </w:pPr>
+      <w:r>
+        <w:rPr>
+          <w:rtl w:val="0"/>
+        </w:rPr>
       </w:r>
     </w:p>
     <w:p>
@@ -1856,7 +1935,7 @@
           <w:rFonts w:ascii="Times New Roman" w:cs="Times New Roman" w:eastAsia="Times New Roman" w:hAnsi="Times New Roman"/>
           <w:rtl w:val="0"/>
         </w:rPr>
-        <w:t xml:space="preserve"> - The load balancer, developed in Go, will leverage its concurrency model to handle multiple telemetry data streams simultaneously. Several algorithms will be implemented, including Round Robin, Least Connection, and Source IP Hash, which will optimize traffic flow based on real-time telemetry data. These algorithms will allow the system to adjust traffic paths dynamically, improving network performance under varying conditions. The collected telemetry data will inform the load balancing decisions, ensuring that the network adapts to changes in traffic patterns in real time.</w:t>
+        <w:t xml:space="preserve"> - The prototype of the load balancing logic will focus on demonstrating the ability of arranging traffic flows to go through different network paths for achieving the goal of making the traffic strengths on each link to be as equal (balanced) as possible. The decision of arranging the paths taken by traffic flows is made by leveraging the statistics of flow rates collected from the OVS switches. A relatively simple algorithm will be specified in our project for deciding the flow paths without making in-depth exploration on designing sophisticated algorithms for ideally balancing the traffic strengths on every network link.</w:t>
       </w:r>
       <w:r>
         <w:rPr>
@@ -2121,39 +2200,17 @@
     </w:p>
     <w:p>
       <w:pPr>
-        <w:pStyle w:val="Heading2"/>
-        <w:keepLines w:val="0"/>
-        <w:numPr>
-          <w:ilvl w:val="1"/>
-          <w:numId w:val="1"/>
-        </w:numPr>
-        <w:spacing w:before="200" w:line="240" w:lineRule="auto"/>
-        <w:ind w:left="1440" w:hanging="360"/>
-        <w:rPr/>
-      </w:pPr>
-      <w:bookmarkStart w:colFirst="0" w:colLast="0" w:name="_heading=h.1ksv4uv" w:id="15"/>
-      <w:bookmarkEnd w:id="15"/>
-      <w:r>
-        <w:rPr>
-          <w:rtl w:val="0"/>
-        </w:rPr>
-        <w:t xml:space="preserve">Testing and Evaluation</w:t>
-      </w:r>
-    </w:p>
-    <w:p>
-      <w:pPr>
         <w:spacing w:line="240" w:lineRule="auto"/>
         <w:ind w:left="720" w:firstLine="0"/>
         <w:rPr>
           <w:rFonts w:ascii="Times New Roman" w:cs="Times New Roman" w:eastAsia="Times New Roman" w:hAnsi="Times New Roman"/>
-        </w:rPr>
-      </w:pPr>
-      <w:r>
-        <w:rPr>
-          <w:rFonts w:ascii="Times New Roman" w:cs="Times New Roman" w:eastAsia="Times New Roman" w:hAnsi="Times New Roman"/>
-          <w:rtl w:val="0"/>
-        </w:rPr>
-        <w:t xml:space="preserve">The system will be deployed in a simulated SDN environment using Mininet and Docker containers. Network traffic will be generated to simulate different loads, testing the load balancer's ability to redistribute traffic dynamically. Key metrics such as latency, link utilization, and packet loss will be tracked to evaluate system performance and validate the effectiveness of real-time telemetry-driven traffic management.</w:t>
+          <w:highlight w:val="yellow"/>
+        </w:rPr>
+      </w:pPr>
+      <w:r>
+        <w:rPr>
+          <w:rtl w:val="0"/>
+        </w:rPr>
       </w:r>
     </w:p>
     <w:sectPr>
@@ -3133,7 +3190,7 @@
 
 <file path=customXML/item1.xml><?xml version="1.0" encoding="utf-8"?>
 <go:gDocsCustomXmlDataStorage xmlns:go="http://customooxmlschemas.google.com/" xmlns:r="http://schemas.openxmlformats.org/officeDocument/2006/relationships" uri="GoogleDocsCustomDataVersion2">
-  <go:docsCustomData xmlns:go="http://customooxmlschemas.google.com/" roundtripDataSignature="AMtx7mhzOeVJTOYNep/Ro1IRWt86c2r4oA==">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</go:docsCustomData>
+  <go:docsCustomData xmlns:go="http://customooxmlschemas.google.com/" roundtripDataSignature="AMtx7mja3HZLPq0UfiYNjewMV/EoBNrTkg==">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</go:docsCustomData>
 </go:gDocsCustomXmlDataStorage>
 </file>
 

</xml_diff>